<commit_message>
Update document. Add a todo.
</commit_message>
<xml_diff>
--- a/Document.docx
+++ b/Document.docx
@@ -608,24 +608,53 @@
       <w:r>
         <w:t xml:space="preserve"> build” command, it makes sure that all the build steps are executed, before success or failure is reached. If there are any failing tests, the build fails, and the proper message is displayed on the console window. This description is also valid on a Jenkins CI/CD environment. The attached video to the current file will be demonstrating all those functions in details - what happens if the build fails and what happens if the build is successful.</w:t>
       </w:r>
+    </w:p>
+    <w:p>
+      <w:pPr>
+        <w:pStyle w:val="ListParagraph"/>
+      </w:pPr>
+    </w:p>
+    <w:p>
+      <w:pPr>
+        <w:pStyle w:val="ListParagraph"/>
+      </w:pPr>
+    </w:p>
+    <w:p/>
+    <w:p/>
+    <w:p/>
+    <w:p/>
+    <w:p/>
+    <w:p>
+      <w:pPr>
+        <w:pStyle w:val="ListParagraph"/>
+        <w:numPr>
+          <w:ilvl w:val="0"/>
+          <w:numId w:val="1"/>
+        </w:numPr>
+        <w:rPr>
+          <w:sz w:val="32"/>
+          <w:u w:val="single"/>
+        </w:rPr>
+      </w:pPr>
+      <w:r>
+        <w:rPr>
+          <w:sz w:val="32"/>
+          <w:u w:val="single"/>
+        </w:rPr>
+        <w:lastRenderedPageBreak/>
+        <w:t>Application functionality description</w:t>
+      </w:r>
+    </w:p>
+    <w:p>
+      <w:pPr>
+        <w:rPr>
+          <w:sz w:val="32"/>
+          <w:u w:val="single"/>
+        </w:rPr>
+      </w:pPr>
       <w:bookmarkStart w:id="0" w:name="_GoBack"/>
       <w:bookmarkEnd w:id="0"/>
     </w:p>
-    <w:p>
-      <w:pPr>
-        <w:pStyle w:val="ListParagraph"/>
-      </w:pPr>
-    </w:p>
-    <w:p>
-      <w:pPr>
-        <w:pStyle w:val="ListParagraph"/>
-      </w:pPr>
-    </w:p>
-    <w:p/>
-    <w:p/>
-    <w:p/>
-    <w:p/>
-    <w:p/>
     <w:p/>
     <w:p/>
     <w:p/>

</xml_diff>